<commit_message>
Added almost all front-end and back-end
</commit_message>
<xml_diff>
--- a/Project_Analysis_and_Design_Document.docx
+++ b/Project_Analysis_and_Design_Document.docx
@@ -2563,161 +2563,6 @@
     </w:p>
     <w:p>
       <w:pPr>
-        <w:spacing w:line="240" w:lineRule="auto"/>
-        <w:jc w:val="both"/>
-        <w:rPr>
-          <w:sz w:val="24"/>
-        </w:rPr>
-      </w:pPr>
-      <w:r>
-        <w:rPr>
-          <w:sz w:val="24"/>
-        </w:rPr>
-        <w:t xml:space="preserve">The architectural pattern </w:t>
-      </w:r>
-      <w:r>
-        <w:rPr>
-          <w:sz w:val="24"/>
-        </w:rPr>
-        <w:t>chosen</w:t>
-      </w:r>
-      <w:r>
-        <w:rPr>
-          <w:sz w:val="24"/>
-        </w:rPr>
-        <w:t xml:space="preserve"> for this project is Layered Architecture Pattern. This project has four layers:</w:t>
-      </w:r>
-    </w:p>
-    <w:p>
-      <w:pPr>
-        <w:pStyle w:val="ListParagraph"/>
-        <w:numPr>
-          <w:ilvl w:val="0"/>
-          <w:numId w:val="15"/>
-        </w:numPr>
-        <w:spacing w:line="240" w:lineRule="auto"/>
-        <w:jc w:val="both"/>
-        <w:rPr>
-          <w:sz w:val="24"/>
-        </w:rPr>
-      </w:pPr>
-      <w:r>
-        <w:rPr>
-          <w:sz w:val="24"/>
-        </w:rPr>
-        <w:t>Presentation Layer(Presentation): this layer has the user interface implemented; it uses the business layer for all operations</w:t>
-      </w:r>
-    </w:p>
-    <w:p>
-      <w:pPr>
-        <w:pStyle w:val="ListParagraph"/>
-        <w:numPr>
-          <w:ilvl w:val="0"/>
-          <w:numId w:val="15"/>
-        </w:numPr>
-        <w:spacing w:line="240" w:lineRule="auto"/>
-        <w:jc w:val="both"/>
-        <w:rPr>
-          <w:sz w:val="24"/>
-        </w:rPr>
-      </w:pPr>
-      <w:r>
-        <w:rPr>
-          <w:sz w:val="24"/>
-        </w:rPr>
-        <w:t>Business Layer</w:t>
-      </w:r>
-      <w:r>
-        <w:rPr>
-          <w:sz w:val="24"/>
-        </w:rPr>
-        <w:t xml:space="preserve"> </w:t>
-      </w:r>
-      <w:r>
-        <w:rPr>
-          <w:sz w:val="24"/>
-        </w:rPr>
-        <w:t>(Business Logic): this layer uses the dataAccess layer to manipulate data in the database, to provide operations for the presentation layer.</w:t>
-      </w:r>
-    </w:p>
-    <w:p>
-      <w:pPr>
-        <w:pStyle w:val="ListParagraph"/>
-        <w:numPr>
-          <w:ilvl w:val="0"/>
-          <w:numId w:val="15"/>
-        </w:numPr>
-        <w:spacing w:line="240" w:lineRule="auto"/>
-        <w:jc w:val="both"/>
-        <w:rPr>
-          <w:sz w:val="24"/>
-        </w:rPr>
-      </w:pPr>
-      <w:r>
-        <w:rPr>
-          <w:sz w:val="24"/>
-        </w:rPr>
-        <w:t>Persistence Layer</w:t>
-      </w:r>
-      <w:r>
-        <w:rPr>
-          <w:sz w:val="24"/>
-        </w:rPr>
-        <w:t xml:space="preserve"> </w:t>
-      </w:r>
-      <w:r>
-        <w:rPr>
-          <w:sz w:val="24"/>
-        </w:rPr>
-        <w:t>(dataAccess):</w:t>
-      </w:r>
-      <w:r>
-        <w:rPr>
-          <w:sz w:val="24"/>
-        </w:rPr>
-        <w:t xml:space="preserve"> </w:t>
-      </w:r>
-      <w:r>
-        <w:rPr>
-          <w:sz w:val="24"/>
-        </w:rPr>
-        <w:t>this layer uses the data access layer to make CRUD operations on the database.</w:t>
-      </w:r>
-    </w:p>
-    <w:p>
-      <w:pPr>
-        <w:pStyle w:val="ListParagraph"/>
-        <w:numPr>
-          <w:ilvl w:val="0"/>
-          <w:numId w:val="15"/>
-        </w:numPr>
-        <w:spacing w:line="240" w:lineRule="auto"/>
-        <w:jc w:val="both"/>
-        <w:rPr>
-          <w:sz w:val="24"/>
-        </w:rPr>
-      </w:pPr>
-      <w:r>
-        <w:rPr>
-          <w:sz w:val="24"/>
-        </w:rPr>
-        <w:t>Database Layer</w:t>
-      </w:r>
-      <w:r>
-        <w:rPr>
-          <w:sz w:val="24"/>
-        </w:rPr>
-        <w:t xml:space="preserve"> </w:t>
-      </w:r>
-      <w:r>
-        <w:rPr>
-          <w:sz w:val="24"/>
-        </w:rPr>
-        <w:t>(models): this layer has classes representing the tables in the database.</w:t>
-      </w:r>
-    </w:p>
-    <w:p>
-      <w:pPr>
         <w:pStyle w:val="ListParagraph"/>
         <w:spacing w:line="240" w:lineRule="auto"/>
         <w:jc w:val="both"/>
@@ -2725,6 +2570,8 @@
           <w:sz w:val="24"/>
         </w:rPr>
       </w:pPr>
+      <w:bookmarkStart w:id="5" w:name="_GoBack"/>
+      <w:bookmarkEnd w:id="5"/>
     </w:p>
     <w:p>
       <w:pPr>
@@ -2750,53 +2597,6 @@
         </w:rPr>
         <w:t xml:space="preserve">                                   </w:t>
       </w:r>
-      <w:r>
-        <w:rPr>
-          <w:noProof/>
-          <w:sz w:val="24"/>
-        </w:rPr>
-        <w:drawing>
-          <wp:inline distT="0" distB="0" distL="0" distR="0" wp14:anchorId="084BD906" wp14:editId="60D16A02">
-            <wp:extent cx="3161044" cy="2364472"/>
-            <wp:effectExtent l="0" t="0" r="0" b="0"/>
-            <wp:docPr id="2" name="Picture 2"/>
-            <wp:cNvGraphicFramePr>
-              <a:graphicFrameLocks xmlns:a="http://schemas.openxmlformats.org/drawingml/2006/main" noChangeAspect="1"/>
-            </wp:cNvGraphicFramePr>
-            <a:graphic xmlns:a="http://schemas.openxmlformats.org/drawingml/2006/main">
-              <a:graphicData uri="http://schemas.openxmlformats.org/drawingml/2006/picture">
-                <pic:pic xmlns:pic="http://schemas.openxmlformats.org/drawingml/2006/picture">
-                  <pic:nvPicPr>
-                    <pic:cNvPr id="2" name="sapr_0101.png"/>
-                    <pic:cNvPicPr/>
-                  </pic:nvPicPr>
-                  <pic:blipFill>
-                    <a:blip r:embed="rId9" cstate="print">
-                      <a:extLst>
-                        <a:ext uri="{28A0092B-C50C-407E-A947-70E740481C1C}">
-                          <a14:useLocalDpi xmlns:a14="http://schemas.microsoft.com/office/drawing/2010/main" val="0"/>
-                        </a:ext>
-                      </a:extLst>
-                    </a:blip>
-                    <a:stretch>
-                      <a:fillRect/>
-                    </a:stretch>
-                  </pic:blipFill>
-                  <pic:spPr>
-                    <a:xfrm>
-                      <a:off x="0" y="0"/>
-                      <a:ext cx="3161044" cy="2364472"/>
-                    </a:xfrm>
-                    <a:prstGeom prst="rect">
-                      <a:avLst/>
-                    </a:prstGeom>
-                  </pic:spPr>
-                </pic:pic>
-              </a:graphicData>
-            </a:graphic>
-          </wp:inline>
-        </w:drawing>
-      </w:r>
     </w:p>
     <w:p>
       <w:pPr>
@@ -2806,33 +2606,6 @@
           <w:sz w:val="24"/>
         </w:rPr>
       </w:pPr>
-      <w:r>
-        <w:rPr>
-          <w:sz w:val="24"/>
-        </w:rPr>
-        <w:t xml:space="preserve">                                </w:t>
-      </w:r>
-      <w:r>
-        <w:rPr>
-          <w:sz w:val="24"/>
-        </w:rPr>
-        <w:t>This figure</w:t>
-      </w:r>
-      <w:r>
-        <w:rPr>
-          <w:sz w:val="24"/>
-        </w:rPr>
-        <w:t xml:space="preserve"> illustrates the diagram for the layered architecture.</w:t>
-      </w:r>
-    </w:p>
-    <w:p>
-      <w:pPr>
-        <w:spacing w:line="240" w:lineRule="auto"/>
-        <w:jc w:val="both"/>
-        <w:rPr>
-          <w:sz w:val="24"/>
-        </w:rPr>
-      </w:pPr>
     </w:p>
     <w:p>
       <w:pPr>
@@ -2842,8 +2615,6 @@
           <w:color w:val="943634"/>
         </w:rPr>
       </w:pPr>
-      <w:bookmarkStart w:id="5" w:name="_GoBack"/>
-      <w:bookmarkEnd w:id="5"/>
     </w:p>
     <w:p>
       <w:pPr>
@@ -2857,7 +2628,6 @@
         <w:rPr>
           <w:rFonts w:ascii="Times New Roman" w:hAnsi="Times New Roman"/>
         </w:rPr>
-        <w:lastRenderedPageBreak/>
         <w:t>Package Design</w:t>
       </w:r>
       <w:bookmarkEnd w:id="6"/>
@@ -2870,139 +2640,82 @@
           <w:color w:val="943634"/>
         </w:rPr>
       </w:pPr>
-      <w:r>
+    </w:p>
+    <w:p>
+      <w:pPr>
+        <w:ind w:left="720"/>
+        <w:rPr>
+          <w:i/>
+          <w:color w:val="943634"/>
+        </w:rPr>
+      </w:pPr>
+    </w:p>
+    <w:p>
+      <w:pPr>
+        <w:ind w:left="720"/>
+        <w:rPr>
+          <w:i/>
+          <w:color w:val="943634"/>
+        </w:rPr>
+      </w:pPr>
+    </w:p>
+    <w:p>
+      <w:pPr>
+        <w:pStyle w:val="Heading2"/>
+        <w:rPr>
+          <w:rFonts w:ascii="Times New Roman" w:hAnsi="Times New Roman"/>
+        </w:rPr>
+      </w:pPr>
+      <w:bookmarkStart w:id="7" w:name="_Toc285793960"/>
+      <w:r>
+        <w:rPr>
+          <w:rFonts w:ascii="Times New Roman" w:hAnsi="Times New Roman"/>
+        </w:rPr>
+        <w:t>Component and Deployment Diagrams</w:t>
+      </w:r>
+      <w:bookmarkEnd w:id="7"/>
+    </w:p>
+    <w:p>
+      <w:pPr>
+        <w:ind w:left="720"/>
+        <w:rPr>
+          <w:i/>
+          <w:color w:val="943634"/>
+        </w:rPr>
+      </w:pPr>
+      <w:r>
+        <w:rPr>
+          <w:i/>
+          <w:color w:val="943634"/>
+        </w:rPr>
+        <w:t>[Create the component and deployment diagrams.]</w:t>
+      </w:r>
+    </w:p>
+    <w:p>
+      <w:pPr>
+        <w:ind w:left="720"/>
+        <w:rPr>
+          <w:i/>
+          <w:color w:val="943634"/>
+        </w:rPr>
+      </w:pPr>
+    </w:p>
+    <w:p>
+      <w:pPr>
+        <w:ind w:left="720"/>
         <w:rPr>
           <w:b/>
           <w:i/>
-          <w:noProof/>
-          <w:sz w:val="24"/>
-        </w:rPr>
-        <w:drawing>
-          <wp:inline distT="0" distB="0" distL="0" distR="0" wp14:anchorId="1B40D190" wp14:editId="20B43850">
-            <wp:extent cx="3533775" cy="2295525"/>
-            <wp:effectExtent l="0" t="0" r="0" b="0"/>
-            <wp:docPr id="3" name="Picture 3"/>
-            <wp:cNvGraphicFramePr>
-              <a:graphicFrameLocks xmlns:a="http://schemas.openxmlformats.org/drawingml/2006/main" noChangeAspect="1"/>
-            </wp:cNvGraphicFramePr>
-            <a:graphic xmlns:a="http://schemas.openxmlformats.org/drawingml/2006/main">
-              <a:graphicData uri="http://schemas.openxmlformats.org/drawingml/2006/picture">
-                <pic:pic xmlns:pic="http://schemas.openxmlformats.org/drawingml/2006/picture">
-                  <pic:nvPicPr>
-                    <pic:cNvPr id="3" name="package.jpg"/>
-                    <pic:cNvPicPr/>
-                  </pic:nvPicPr>
-                  <pic:blipFill>
-                    <a:blip r:embed="rId10">
-                      <a:extLst>
-                        <a:ext uri="{28A0092B-C50C-407E-A947-70E740481C1C}">
-                          <a14:useLocalDpi xmlns:a14="http://schemas.microsoft.com/office/drawing/2010/main" val="0"/>
-                        </a:ext>
-                      </a:extLst>
-                    </a:blip>
-                    <a:stretch>
-                      <a:fillRect/>
-                    </a:stretch>
-                  </pic:blipFill>
-                  <pic:spPr>
-                    <a:xfrm>
-                      <a:off x="0" y="0"/>
-                      <a:ext cx="3533775" cy="2295525"/>
-                    </a:xfrm>
-                    <a:prstGeom prst="rect">
-                      <a:avLst/>
-                    </a:prstGeom>
-                  </pic:spPr>
-                </pic:pic>
-              </a:graphicData>
-            </a:graphic>
-          </wp:inline>
-        </w:drawing>
-      </w:r>
-    </w:p>
-    <w:p>
-      <w:pPr>
-        <w:ind w:left="720"/>
-        <w:rPr>
-          <w:i/>
-          <w:color w:val="943634"/>
-        </w:rPr>
-      </w:pPr>
-    </w:p>
-    <w:p>
-      <w:pPr>
-        <w:ind w:left="720"/>
-        <w:rPr>
-          <w:i/>
-          <w:color w:val="943634"/>
-        </w:rPr>
-      </w:pPr>
-    </w:p>
-    <w:p>
-      <w:pPr>
-        <w:pStyle w:val="Heading2"/>
-        <w:rPr>
-          <w:rFonts w:ascii="Times New Roman" w:hAnsi="Times New Roman"/>
-        </w:rPr>
-      </w:pPr>
-      <w:bookmarkStart w:id="7" w:name="_Toc285793960"/>
-      <w:r>
-        <w:rPr>
-          <w:rFonts w:ascii="Times New Roman" w:hAnsi="Times New Roman"/>
-        </w:rPr>
-        <w:t>Component and Deployment Diagrams</w:t>
-      </w:r>
-      <w:bookmarkEnd w:id="7"/>
-    </w:p>
-    <w:p>
-      <w:pPr>
-        <w:ind w:left="720"/>
-        <w:rPr>
-          <w:i/>
-          <w:color w:val="943634"/>
-        </w:rPr>
-      </w:pPr>
-      <w:r>
-        <w:rPr>
-          <w:i/>
-          <w:color w:val="943634"/>
-        </w:rPr>
-        <w:t>[Create the component and deployment diagrams.]</w:t>
-      </w:r>
-    </w:p>
-    <w:p>
-      <w:pPr>
-        <w:ind w:left="720"/>
-        <w:rPr>
-          <w:i/>
-          <w:color w:val="943634"/>
-        </w:rPr>
-      </w:pPr>
-    </w:p>
-    <w:p>
-      <w:pPr>
-        <w:ind w:left="720"/>
+          <w:sz w:val="24"/>
+        </w:rPr>
+      </w:pPr>
+      <w:r>
         <w:rPr>
           <w:b/>
           <w:i/>
           <w:sz w:val="24"/>
         </w:rPr>
-      </w:pPr>
-      <w:r>
-        <w:rPr>
-          <w:b/>
-          <w:i/>
-          <w:sz w:val="24"/>
-        </w:rPr>
-        <w:t xml:space="preserve">Component </w:t>
-      </w:r>
-      <w:r>
-        <w:rPr>
-          <w:b/>
-          <w:i/>
-          <w:sz w:val="24"/>
-        </w:rPr>
-        <w:t>Diagram</w:t>
+        <w:t>Component Diagram</w:t>
       </w:r>
     </w:p>
     <w:p>
@@ -3048,7 +2761,7 @@
                     </pic:cNvPicPr>
                   </pic:nvPicPr>
                   <pic:blipFill>
-                    <a:blip r:embed="rId11">
+                    <a:blip r:embed="rId9">
                       <a:extLst>
                         <a:ext uri="{28A0092B-C50C-407E-A947-70E740481C1C}">
                           <a14:useLocalDpi xmlns:a14="http://schemas.microsoft.com/office/drawing/2010/main" val="0"/>
@@ -3160,7 +2873,7 @@
                     <pic:cNvPicPr/>
                   </pic:nvPicPr>
                   <pic:blipFill>
-                    <a:blip r:embed="rId12">
+                    <a:blip r:embed="rId10">
                       <a:extLst>
                         <a:ext uri="{28A0092B-C50C-407E-A947-70E740481C1C}">
                           <a14:useLocalDpi xmlns:a14="http://schemas.microsoft.com/office/drawing/2010/main" val="0"/>
@@ -3779,10 +3492,10 @@
     </w:p>
     <w:p/>
     <w:sectPr>
-      <w:headerReference w:type="default" r:id="rId13"/>
-      <w:footerReference w:type="default" r:id="rId14"/>
-      <w:headerReference w:type="first" r:id="rId15"/>
-      <w:footerReference w:type="first" r:id="rId16"/>
+      <w:headerReference w:type="default" r:id="rId11"/>
+      <w:footerReference w:type="default" r:id="rId12"/>
+      <w:headerReference w:type="first" r:id="rId13"/>
+      <w:footerReference w:type="first" r:id="rId14"/>
       <w:pgSz w:w="12240" w:h="15840" w:code="1"/>
       <w:pgMar w:top="1440" w:right="1440" w:bottom="1440" w:left="1440" w:header="720" w:footer="720" w:gutter="0"/>
       <w:cols w:space="720"/>
@@ -3949,7 +3662,7 @@
               <w:rStyle w:val="PageNumber"/>
               <w:noProof/>
             </w:rPr>
-            <w:t>5</w:t>
+            <w:t>6</w:t>
           </w:r>
           <w:r>
             <w:rPr>
@@ -3963,29 +3676,15 @@
             </w:rPr>
             <w:t xml:space="preserve"> of </w:t>
           </w:r>
-          <w:r>
-            <w:fldChar w:fldCharType="begin"/>
-          </w:r>
-          <w:r>
-            <w:instrText xml:space="preserve"> NUMPAGES  \* MERGEFORMAT </w:instrText>
-          </w:r>
-          <w:r>
-            <w:fldChar w:fldCharType="separate"/>
-          </w:r>
-          <w:r>
-            <w:rPr>
-              <w:rStyle w:val="PageNumber"/>
-              <w:noProof/>
-            </w:rPr>
-            <w:t>8</w:t>
-          </w:r>
-          <w:r>
-            <w:rPr>
-              <w:rStyle w:val="PageNumber"/>
-              <w:noProof/>
-            </w:rPr>
-            <w:fldChar w:fldCharType="end"/>
-          </w:r>
+          <w:fldSimple w:instr=" NUMPAGES  \* MERGEFORMAT ">
+            <w:r>
+              <w:rPr>
+                <w:rStyle w:val="PageNumber"/>
+                <w:noProof/>
+              </w:rPr>
+              <w:t>7</w:t>
+            </w:r>
+          </w:fldSimple>
         </w:p>
       </w:tc>
     </w:tr>
@@ -4059,21 +3758,11 @@
           <w:tcW w:w="6379" w:type="dxa"/>
         </w:tcPr>
         <w:p>
-          <w:r>
-            <w:fldChar w:fldCharType="begin"/>
-          </w:r>
-          <w:r>
-            <w:instrText xml:space="preserve"> SUBJECT  \* MERGEFORMAT </w:instrText>
-          </w:r>
-          <w:r>
-            <w:fldChar w:fldCharType="separate"/>
-          </w:r>
-          <w:r>
-            <w:t>&lt;Project Name&gt;</w:t>
-          </w:r>
-          <w:r>
-            <w:fldChar w:fldCharType="end"/>
-          </w:r>
+          <w:fldSimple w:instr=" SUBJECT  \* MERGEFORMAT ">
+            <w:r>
+              <w:t>&lt;Project Name&gt;</w:t>
+            </w:r>
+          </w:fldSimple>
         </w:p>
       </w:tc>
       <w:tc>
@@ -4100,24 +3789,14 @@
           <w:tcW w:w="6379" w:type="dxa"/>
         </w:tcPr>
         <w:p>
-          <w:r>
-            <w:fldChar w:fldCharType="begin"/>
-          </w:r>
-          <w:r>
-            <w:instrText xml:space="preserve"> TITLE  \* MERGEFORMAT </w:instrText>
-          </w:r>
-          <w:r>
-            <w:fldChar w:fldCharType="separate"/>
-          </w:r>
-          <w:r>
-            <w:t>Analysis and Design</w:t>
-          </w:r>
-          <w:r>
-            <w:t xml:space="preserve"> Document</w:t>
-          </w:r>
-          <w:r>
-            <w:fldChar w:fldCharType="end"/>
-          </w:r>
+          <w:fldSimple w:instr=" TITLE  \* MERGEFORMAT ">
+            <w:r>
+              <w:t>Analysis and Design</w:t>
+            </w:r>
+            <w:r>
+              <w:t xml:space="preserve"> Document</w:t>
+            </w:r>
+          </w:fldSimple>
         </w:p>
       </w:tc>
       <w:tc>

</xml_diff>